<commit_message>
Manual creativo y técnico
</commit_message>
<xml_diff>
--- a/Recursos/ManualTécnico-UVMForms.docx
+++ b/Recursos/ManualTécnico-UVMForms.docx
@@ -59,17 +59,8 @@
           <w:sz w:val="90"/>
           <w:szCs w:val="90"/>
         </w:rPr>
-        <w:t xml:space="preserve">UVM </w:t>
-      </w:r>
-      <w:proofErr w:type="spellStart"/>
-      <w:r>
-        <w:rPr>
-          <w:sz w:val="90"/>
-          <w:szCs w:val="90"/>
-        </w:rPr>
-        <w:t>Forms</w:t>
-      </w:r>
-      <w:proofErr w:type="spellEnd"/>
+        <w:t>UVM Forms</w:t>
+      </w:r>
     </w:p>
     <w:p/>
     <w:p/>
@@ -85,6 +76,9 @@
       <w:r>
         <w:t>Luis Monsalve, José Escalona, Maikel Villegas</w:t>
       </w:r>
+      <w:r>
+        <w:t>, Juan González</w:t>
+      </w:r>
     </w:p>
     <w:p>
       <w:pPr>
@@ -106,15 +100,7 @@
         <w:jc w:val="center"/>
       </w:pPr>
       <w:r>
-        <w:t xml:space="preserve">Facultad de Ingeniería, Universidad “Valle del </w:t>
-      </w:r>
-      <w:proofErr w:type="spellStart"/>
-      <w:r>
-        <w:t>Momboy</w:t>
-      </w:r>
-      <w:proofErr w:type="spellEnd"/>
-      <w:r>
-        <w:t>”</w:t>
+        <w:t>Facultad de Ingeniería, Universidad “Valle del Momboy”</w:t>
       </w:r>
     </w:p>
     <w:p>
@@ -144,26 +130,39 @@
         <w:pStyle w:val="NormaAPA"/>
         <w:ind w:firstLine="0"/>
         <w:jc w:val="center"/>
-      </w:pPr>
-      <w:r>
-        <w:t xml:space="preserve">Brian </w:t>
-      </w:r>
-      <w:proofErr w:type="spellStart"/>
-      <w:r>
-        <w:t>Santeliz</w:t>
-      </w:r>
-      <w:proofErr w:type="spellEnd"/>
+        <w:rPr>
+          <w:lang w:val="en-AE"/>
+        </w:rPr>
+      </w:pPr>
+      <w:r>
+        <w:rPr>
+          <w:lang w:val="en-AE"/>
+        </w:rPr>
+        <w:t>Brian Santeliz</w:t>
+      </w:r>
     </w:p>
     <w:p>
       <w:pPr>
         <w:pStyle w:val="Ttulo1"/>
-      </w:pPr>
-      <w:r>
+        <w:rPr>
+          <w:lang w:val="en-AE"/>
+        </w:rPr>
+      </w:pPr>
+      <w:r>
+        <w:rPr>
+          <w:lang w:val="en-AE"/>
+        </w:rPr>
         <w:lastRenderedPageBreak/>
         <w:t>Desarrollo</w:t>
       </w:r>
     </w:p>
-    <w:p/>
+    <w:p>
+      <w:pPr>
+        <w:rPr>
+          <w:lang w:val="en-AE"/>
+        </w:rPr>
+      </w:pPr>
+    </w:p>
     <w:p>
       <w:pPr>
         <w:pStyle w:val="NormaAPA"/>
@@ -180,56 +179,11 @@
       <w:r>
         <w:t xml:space="preserve">La </w:t>
       </w:r>
-      <w:proofErr w:type="spellStart"/>
-      <w:r>
-        <w:t>Rest</w:t>
-      </w:r>
-      <w:proofErr w:type="spellEnd"/>
-      <w:r>
-        <w:t>-</w:t>
-      </w:r>
-      <w:r>
-        <w:t xml:space="preserve">API permite a los usuarios registrarse e iniciar sesión para crear, modificar y eliminar sus propios </w:t>
-      </w:r>
-      <w:proofErr w:type="spellStart"/>
-      <w:r>
-        <w:t>quizzes</w:t>
-      </w:r>
-      <w:proofErr w:type="spellEnd"/>
-      <w:r>
-        <w:t xml:space="preserve">. También pueden responder a los </w:t>
-      </w:r>
-      <w:proofErr w:type="spellStart"/>
-      <w:r>
-        <w:t>quizzes</w:t>
-      </w:r>
-      <w:proofErr w:type="spellEnd"/>
-      <w:r>
-        <w:t xml:space="preserve"> creados por otros usuarios y ver las respuestas de otros usuarios a sus propios </w:t>
-      </w:r>
-      <w:proofErr w:type="spellStart"/>
-      <w:r>
-        <w:t>quizzes</w:t>
-      </w:r>
-      <w:proofErr w:type="spellEnd"/>
-      <w:r>
-        <w:t xml:space="preserve">. Los usuarios pueden buscar </w:t>
-      </w:r>
-      <w:proofErr w:type="spellStart"/>
-      <w:r>
-        <w:t>quizzes</w:t>
-      </w:r>
-      <w:proofErr w:type="spellEnd"/>
-      <w:r>
-        <w:t xml:space="preserve"> por categoría o por palabra clave, así como obtener una lista de los </w:t>
-      </w:r>
-      <w:proofErr w:type="spellStart"/>
-      <w:r>
-        <w:t>quizzes</w:t>
-      </w:r>
-      <w:proofErr w:type="spellEnd"/>
-      <w:r>
-        <w:t xml:space="preserve"> más populares. La API utiliza Node.js y Express para manejar las solicitudes HTTP entrantes y MongoDB para almacenar los datos. Los datos se presentan en un sitio web implementado con EJS y CSS para proporcionar una experiencia de usuario agradable. Además, la API cuenta con medidas de seguridad para proteger los datos de los usuarios y evitar la exposición de información confidencial</w:t>
+      <w:r>
+        <w:t>Rest-</w:t>
+      </w:r>
+      <w:r>
+        <w:t>API permite a los usuarios registrarse e iniciar sesión para crear, modificar y eliminar sus propios quizzes. También pueden responder a los quizzes creados por otros usuarios y ver las respuestas de otros usuarios a sus propios quizzes. Los usuarios pueden buscar quizzes por categoría o por palabra clave, así como obtener una lista de los quizzes más populares. La API utiliza Node.js y Express para manejar las solicitudes HTTP entrantes y MongoDB para almacenar los datos. Los datos se presentan en un sitio web implementado con EJS y CSS para proporcionar una experiencia de usuario agradable. Además, la API cuenta con medidas de seguridad para proteger los datos de los usuarios y evitar la exposición de información confidencial</w:t>
       </w:r>
       <w:r>
         <w:t xml:space="preserve"> </w:t>
@@ -293,15 +247,7 @@
         <w:pStyle w:val="NormaAPA"/>
       </w:pPr>
       <w:r>
-        <w:t>La base de datos "UVM-</w:t>
-      </w:r>
-      <w:proofErr w:type="spellStart"/>
-      <w:r>
-        <w:t>Forms</w:t>
-      </w:r>
-      <w:proofErr w:type="spellEnd"/>
-      <w:r>
-        <w:t>" almacena información relacionada con formularios y encuestas</w:t>
+        <w:t>La base de datos "UVM-Forms" almacena información relacionada con formularios y encuestas</w:t>
       </w:r>
       <w:r>
         <w:t>.</w:t>
@@ -312,79 +258,15 @@
         <w:pStyle w:val="NormaAPA"/>
       </w:pPr>
       <w:r>
-        <w:t>La colección "</w:t>
-      </w:r>
-      <w:proofErr w:type="spellStart"/>
-      <w:r>
-        <w:t>answers</w:t>
-      </w:r>
-      <w:proofErr w:type="spellEnd"/>
-      <w:r>
-        <w:t>" de la base de datos "UVM-</w:t>
-      </w:r>
-      <w:proofErr w:type="spellStart"/>
-      <w:r>
-        <w:t>Forms</w:t>
-      </w:r>
-      <w:proofErr w:type="spellEnd"/>
-      <w:r>
-        <w:t>" almacena las respuestas de los estudiantes a las encuestas y formularios. Cada respuesta se identifica de forma única mediante un campo "_id". Además, cada respuesta está asociada a un formulario específico mediante un campo "</w:t>
-      </w:r>
-      <w:proofErr w:type="spellStart"/>
-      <w:r>
-        <w:t>id_encuesta</w:t>
-      </w:r>
-      <w:proofErr w:type="spellEnd"/>
-      <w:r>
-        <w:t>" y a un estudiante específico mediante un campo "</w:t>
-      </w:r>
-      <w:proofErr w:type="spellStart"/>
-      <w:r>
-        <w:t>id_User</w:t>
-      </w:r>
-      <w:proofErr w:type="spellEnd"/>
-      <w:r>
-        <w:t>". Las respuestas a cada campo del formulario se almacenan en un array llamado "respuestas". El campo "respuestas" contiene un objeto por cada campo del formulario, y cada objeto contiene la respuesta del estudiante a ese campo en particular. Cada objeto de respuesta contiene información como el tipo de campo (por ejemplo, texto, opción múltiple, selección única), el valor de la respuesta y cualquier otra información relevante para ese tipo de campo. La colección "</w:t>
-      </w:r>
-      <w:proofErr w:type="spellStart"/>
-      <w:r>
-        <w:t>answers</w:t>
-      </w:r>
-      <w:proofErr w:type="spellEnd"/>
-      <w:r>
-        <w:t>" también contiene campos de fecha de creación y modificación para cada respuesta.</w:t>
-      </w:r>
-    </w:p>
-    <w:p>
-      <w:pPr>
-        <w:pStyle w:val="NormaAPA"/>
-      </w:pPr>
-      <w:r>
-        <w:t>La colección "</w:t>
-      </w:r>
-      <w:proofErr w:type="spellStart"/>
-      <w:r>
-        <w:t>forms</w:t>
-      </w:r>
-      <w:proofErr w:type="spellEnd"/>
-      <w:r>
-        <w:t>" de la base de datos "UVM-</w:t>
-      </w:r>
-      <w:proofErr w:type="spellStart"/>
-      <w:r>
-        <w:t>Forms</w:t>
-      </w:r>
-      <w:proofErr w:type="spellEnd"/>
-      <w:r>
-        <w:t>" almacena información sobre los formularios y encuestas creados por los usuarios. Cada formulario se identifica de forma única mediante un campo "_id" y contiene información como el título, la descripción y el autor del formulario. Los campos del formulario se almacenan en un array llamado "preguntas". Cada pregunta del formulario contiene información como el tipo de campo, el texto de la pregunta y cualquier otra información relevante para ese tipo de campo. La colección "</w:t>
-      </w:r>
-      <w:proofErr w:type="spellStart"/>
-      <w:r>
-        <w:t>forms</w:t>
-      </w:r>
-      <w:proofErr w:type="spellEnd"/>
-      <w:r>
-        <w:t>" también contiene campos de fecha de creación y modificación para cada formulario.</w:t>
+        <w:t>La colección "answers" de la base de datos "UVM-Forms" almacena las respuestas de los estudiantes a las encuestas y formularios. Cada respuesta se identifica de forma única mediante un campo "_id". Además, cada respuesta está asociada a un formulario específico mediante un campo "id_encuesta" y a un estudiante específico mediante un campo "id_User". Las respuestas a cada campo del formulario se almacenan en un array llamado "respuestas". El campo "respuestas" contiene un objeto por cada campo del formulario, y cada objeto contiene la respuesta del estudiante a ese campo en particular. Cada objeto de respuesta contiene información como el tipo de campo (por ejemplo, texto, opción múltiple, selección única), el valor de la respuesta y cualquier otra información relevante para ese tipo de campo. La colección "answers" también contiene campos de fecha de creación y modificación para cada respuesta.</w:t>
+      </w:r>
+    </w:p>
+    <w:p>
+      <w:pPr>
+        <w:pStyle w:val="NormaAPA"/>
+      </w:pPr>
+      <w:r>
+        <w:t>La colección "forms" de la base de datos "UVM-Forms" almacena información sobre los formularios y encuestas creados por los usuarios. Cada formulario se identifica de forma única mediante un campo "_id" y contiene información como el título, la descripción y el autor del formulario. Los campos del formulario se almacenan en un array llamado "preguntas". Cada pregunta del formulario contiene información como el tipo de campo, el texto de la pregunta y cualquier otra información relevante para ese tipo de campo. La colección "forms" también contiene campos de fecha de creación y modificación para cada formulario.</w:t>
       </w:r>
     </w:p>
     <w:p>
@@ -398,15 +280,7 @@
       </w:pPr>
       <w:r>
         <w:lastRenderedPageBreak/>
-        <w:t>La colección "usuarios" de la base de datos "UVM-</w:t>
-      </w:r>
-      <w:proofErr w:type="spellStart"/>
-      <w:r>
-        <w:t>Forms</w:t>
-      </w:r>
-      <w:proofErr w:type="spellEnd"/>
-      <w:r>
-        <w:t>" almacena información sobre los usuarios del sistema. Cada usuario se identifica de forma única mediante un campo "_id" y contiene información como el nombre, la cédula, el correo electrónico, el nombre de usuario y la contraseña del usuario. El campo "rol" indica el rol del usuario en el sistema (por ejemplo, "administrador" o "usuario"). La colección "usuarios" también contiene campos de fecha de creación y modificación para cada usuario.</w:t>
+        <w:t>La colección "usuarios" de la base de datos "UVM-Forms" almacena información sobre los usuarios del sistema. Cada usuario se identifica de forma única mediante un campo "_id" y contiene información como el nombre, la cédula, el correo electrónico, el nombre de usuario y la contraseña del usuario. El campo "rol" indica el rol del usuario en el sistema (por ejemplo, "administrador" o "usuario"). La colección "usuarios" también contiene campos de fecha de creación y modificación para cada usuario.</w:t>
       </w:r>
     </w:p>
     <w:p>
@@ -435,6 +309,9 @@
         <w:ind w:firstLine="0"/>
       </w:pPr>
       <w:r>
+        <w:rPr>
+          <w:noProof/>
+        </w:rPr>
         <w:drawing>
           <wp:inline distT="0" distB="0" distL="0" distR="0" wp14:anchorId="16B92614" wp14:editId="2C0A862E">
             <wp:extent cx="5387340" cy="2293073"/>
@@ -537,191 +414,96 @@
       <w:pPr>
         <w:pStyle w:val="NormaAPA"/>
       </w:pPr>
-      <w:proofErr w:type="spellStart"/>
-      <w:r>
-        <w:t>bcryptjs</w:t>
-      </w:r>
-      <w:proofErr w:type="spellEnd"/>
-      <w:r>
-        <w:t xml:space="preserve">: Una librería para el </w:t>
-      </w:r>
-      <w:proofErr w:type="spellStart"/>
-      <w:r>
-        <w:t>hashing</w:t>
-      </w:r>
-      <w:proofErr w:type="spellEnd"/>
-      <w:r>
-        <w:t xml:space="preserve"> de contraseñas.</w:t>
-      </w:r>
-    </w:p>
-    <w:p>
-      <w:pPr>
-        <w:pStyle w:val="NormaAPA"/>
-      </w:pPr>
-      <w:proofErr w:type="spellStart"/>
-      <w:r>
-        <w:t>connect</w:t>
-      </w:r>
-      <w:proofErr w:type="spellEnd"/>
-      <w:r>
-        <w:t>-flash: Un middleware de Express para mostrar mensajes flash en la aplicación.</w:t>
-      </w:r>
-    </w:p>
-    <w:p>
-      <w:pPr>
-        <w:pStyle w:val="NormaAPA"/>
-      </w:pPr>
-      <w:r>
-        <w:t>cookie-</w:t>
-      </w:r>
-      <w:proofErr w:type="spellStart"/>
-      <w:r>
-        <w:t>parser</w:t>
-      </w:r>
-      <w:proofErr w:type="spellEnd"/>
-      <w:r>
-        <w:t>: Un middleware de Express para manejar cookies en la aplicación.</w:t>
-      </w:r>
-    </w:p>
-    <w:p>
-      <w:pPr>
-        <w:pStyle w:val="NormaAPA"/>
-      </w:pPr>
-      <w:proofErr w:type="spellStart"/>
-      <w:r>
-        <w:t>ejs</w:t>
-      </w:r>
-      <w:proofErr w:type="spellEnd"/>
-      <w:r>
-        <w:t>: Un motor de plantillas para generar HTML dinámico en el servidor.</w:t>
-      </w:r>
-    </w:p>
-    <w:p>
-      <w:pPr>
-        <w:pStyle w:val="NormaAPA"/>
-      </w:pPr>
-      <w:proofErr w:type="spellStart"/>
-      <w:r>
-        <w:t>express</w:t>
-      </w:r>
-      <w:proofErr w:type="spellEnd"/>
-      <w:r>
-        <w:t xml:space="preserve">: Un </w:t>
-      </w:r>
-      <w:proofErr w:type="spellStart"/>
-      <w:r>
-        <w:t>framework</w:t>
-      </w:r>
-      <w:proofErr w:type="spellEnd"/>
-      <w:r>
-        <w:t xml:space="preserve"> de Node.js para construir aplicaciones web.</w:t>
-      </w:r>
-    </w:p>
-    <w:p>
-      <w:pPr>
-        <w:pStyle w:val="NormaAPA"/>
-      </w:pPr>
-      <w:proofErr w:type="spellStart"/>
-      <w:r>
-        <w:t>express-handlebars</w:t>
-      </w:r>
-      <w:proofErr w:type="spellEnd"/>
-      <w:r>
-        <w:t xml:space="preserve">: Un motor de plantillas para generar HTML dinámico en el servidor con soporte para </w:t>
-      </w:r>
-      <w:proofErr w:type="spellStart"/>
-      <w:r>
-        <w:t>Handlebars</w:t>
-      </w:r>
-      <w:proofErr w:type="spellEnd"/>
-      <w:r>
-        <w:t>.</w:t>
-      </w:r>
-    </w:p>
-    <w:p>
-      <w:pPr>
-        <w:pStyle w:val="NormaAPA"/>
-      </w:pPr>
-      <w:proofErr w:type="spellStart"/>
-      <w:r>
-        <w:t>express-session</w:t>
-      </w:r>
-      <w:proofErr w:type="spellEnd"/>
-      <w:r>
-        <w:t>: Un middleware de Express para manejar sesiones en la aplicación.</w:t>
-      </w:r>
-    </w:p>
-    <w:p>
-      <w:pPr>
-        <w:pStyle w:val="NormaAPA"/>
-      </w:pPr>
-      <w:proofErr w:type="spellStart"/>
-      <w:r>
-        <w:t>jsonwebtoken</w:t>
-      </w:r>
-      <w:proofErr w:type="spellEnd"/>
-      <w:r>
-        <w:t>: Una librería para la autenticación basada en tokens JWT.</w:t>
-      </w:r>
-    </w:p>
-    <w:p>
-      <w:pPr>
-        <w:pStyle w:val="NormaAPA"/>
-      </w:pPr>
-      <w:proofErr w:type="spellStart"/>
-      <w:r>
-        <w:t>method-override</w:t>
-      </w:r>
-      <w:proofErr w:type="spellEnd"/>
-      <w:r>
-        <w:t>: Un middleware de Express para habilitar HTTP PUT y DELETE en navegadores que no los soportan.</w:t>
-      </w:r>
-    </w:p>
-    <w:p>
-      <w:pPr>
-        <w:pStyle w:val="NormaAPA"/>
-      </w:pPr>
-      <w:proofErr w:type="spellStart"/>
-      <w:r>
-        <w:t>mongoose</w:t>
-      </w:r>
-      <w:proofErr w:type="spellEnd"/>
-      <w:r>
-        <w:t>: Una librería para interactuar con bases de datos MongoDB de manera más fácil y con menos código.</w:t>
-      </w:r>
-    </w:p>
-    <w:p>
-      <w:pPr>
-        <w:pStyle w:val="NormaAPA"/>
-      </w:pPr>
-      <w:proofErr w:type="spellStart"/>
-      <w:r>
-        <w:t>passport</w:t>
-      </w:r>
-      <w:proofErr w:type="spellEnd"/>
-      <w:r>
-        <w:t xml:space="preserve">: Un </w:t>
-      </w:r>
-      <w:proofErr w:type="spellStart"/>
-      <w:r>
-        <w:t>framework</w:t>
-      </w:r>
-      <w:proofErr w:type="spellEnd"/>
-      <w:r>
-        <w:t xml:space="preserve"> de autenticación para Node.js.</w:t>
-      </w:r>
-    </w:p>
-    <w:p>
-      <w:pPr>
-        <w:pStyle w:val="NormaAPA"/>
-      </w:pPr>
-      <w:proofErr w:type="spellStart"/>
-      <w:r>
-        <w:t>passport</w:t>
-      </w:r>
-      <w:proofErr w:type="spellEnd"/>
-      <w:r>
-        <w:t>-local: Una estrategia de autenticación para Passport que utiliza nombre de usuario y contraseña.</w:t>
+      <w:r>
+        <w:t>bcryptjs: Una librería para el hashing de contraseñas.</w:t>
+      </w:r>
+    </w:p>
+    <w:p>
+      <w:pPr>
+        <w:pStyle w:val="NormaAPA"/>
+      </w:pPr>
+      <w:r>
+        <w:t>connect-flash: Un middleware de Express para mostrar mensajes flash en la aplicación.</w:t>
+      </w:r>
+    </w:p>
+    <w:p>
+      <w:pPr>
+        <w:pStyle w:val="NormaAPA"/>
+      </w:pPr>
+      <w:r>
+        <w:t>cookie-parser: Un middleware de Express para manejar cookies en la aplicación.</w:t>
+      </w:r>
+    </w:p>
+    <w:p>
+      <w:pPr>
+        <w:pStyle w:val="NormaAPA"/>
+      </w:pPr>
+      <w:r>
+        <w:t>ejs: Un motor de plantillas para generar HTML dinámico en el servidor.</w:t>
+      </w:r>
+    </w:p>
+    <w:p>
+      <w:pPr>
+        <w:pStyle w:val="NormaAPA"/>
+      </w:pPr>
+      <w:r>
+        <w:t>express: Un framework de Node.js para construir aplicaciones web.</w:t>
+      </w:r>
+    </w:p>
+    <w:p>
+      <w:pPr>
+        <w:pStyle w:val="NormaAPA"/>
+      </w:pPr>
+      <w:r>
+        <w:t>express-handlebars: Un motor de plantillas para generar HTML dinámico en el servidor con soporte para Handlebars.</w:t>
+      </w:r>
+    </w:p>
+    <w:p>
+      <w:pPr>
+        <w:pStyle w:val="NormaAPA"/>
+      </w:pPr>
+      <w:r>
+        <w:t>express-session: Un middleware de Express para manejar sesiones en la aplicación.</w:t>
+      </w:r>
+    </w:p>
+    <w:p>
+      <w:pPr>
+        <w:pStyle w:val="NormaAPA"/>
+      </w:pPr>
+      <w:r>
+        <w:t>jsonwebtoken: Una librería para la autenticación basada en tokens JWT.</w:t>
+      </w:r>
+    </w:p>
+    <w:p>
+      <w:pPr>
+        <w:pStyle w:val="NormaAPA"/>
+      </w:pPr>
+      <w:r>
+        <w:t>method-override: Un middleware de Express para habilitar HTTP PUT y DELETE en navegadores que no los soportan.</w:t>
+      </w:r>
+    </w:p>
+    <w:p>
+      <w:pPr>
+        <w:pStyle w:val="NormaAPA"/>
+      </w:pPr>
+      <w:r>
+        <w:t>mongoose: Una librería para interactuar con bases de datos MongoDB de manera más fácil y con menos código.</w:t>
+      </w:r>
+    </w:p>
+    <w:p>
+      <w:pPr>
+        <w:pStyle w:val="NormaAPA"/>
+      </w:pPr>
+      <w:r>
+        <w:t>passport: Un framework de autenticación para Node.js.</w:t>
+      </w:r>
+    </w:p>
+    <w:p>
+      <w:pPr>
+        <w:pStyle w:val="NormaAPA"/>
+      </w:pPr>
+      <w:r>
+        <w:t>passport-local: Una estrategia de autenticación para Passport que utiliza nombre de usuario y contraseña.</w:t>
       </w:r>
     </w:p>
     <w:p>
@@ -747,73 +529,32 @@
       <w:pPr>
         <w:pStyle w:val="NormaAPA"/>
       </w:pPr>
-      <w:proofErr w:type="spellStart"/>
-      <w:r>
-        <w:t>dotenv</w:t>
-      </w:r>
-      <w:proofErr w:type="spellEnd"/>
-      <w:r>
-        <w:t xml:space="preserve">: Una librería para cargar variables de entorno desde un </w:t>
-      </w:r>
-      <w:proofErr w:type="gramStart"/>
-      <w:r>
-        <w:t>archivo .</w:t>
-      </w:r>
-      <w:proofErr w:type="spellStart"/>
-      <w:r>
-        <w:t>env</w:t>
-      </w:r>
-      <w:proofErr w:type="spellEnd"/>
-      <w:proofErr w:type="gramEnd"/>
-      <w:r>
-        <w:t>.</w:t>
-      </w:r>
-    </w:p>
-    <w:p>
-      <w:pPr>
-        <w:pStyle w:val="NormaAPA"/>
-      </w:pPr>
-      <w:proofErr w:type="spellStart"/>
-      <w:r>
-        <w:t>handlebars</w:t>
-      </w:r>
-      <w:proofErr w:type="spellEnd"/>
-      <w:r>
-        <w:t xml:space="preserve">: Un motor de plantillas para generar HTML dinámico en el servidor con soporte para </w:t>
-      </w:r>
-      <w:proofErr w:type="spellStart"/>
-      <w:r>
-        <w:t>Handlebars</w:t>
-      </w:r>
-      <w:proofErr w:type="spellEnd"/>
-      <w:r>
-        <w:t>.</w:t>
-      </w:r>
-    </w:p>
-    <w:p>
-      <w:pPr>
-        <w:pStyle w:val="NormaAPA"/>
-      </w:pPr>
-      <w:proofErr w:type="spellStart"/>
-      <w:r>
-        <w:t>nodemon</w:t>
-      </w:r>
-      <w:proofErr w:type="spellEnd"/>
-      <w:r>
-        <w:t>: Una herramienta que reinicia automáticamente la aplicación cuando se detectan cambios en el código fuente.</w:t>
-      </w:r>
-    </w:p>
-    <w:p>
-      <w:pPr>
-        <w:pStyle w:val="NormaAPA"/>
-      </w:pPr>
-      <w:proofErr w:type="spellStart"/>
-      <w:r>
-        <w:t>npm-check-updates</w:t>
-      </w:r>
-      <w:proofErr w:type="spellEnd"/>
-      <w:r>
-        <w:t>: Una herramienta para actualizar las dependencias del proyecto a sus últimas versiones compatibles.</w:t>
+      <w:r>
+        <w:t>dotenv: Una librería para cargar variables de entorno desde un archivo .env.</w:t>
+      </w:r>
+    </w:p>
+    <w:p>
+      <w:pPr>
+        <w:pStyle w:val="NormaAPA"/>
+      </w:pPr>
+      <w:r>
+        <w:t>handlebars: Un motor de plantillas para generar HTML dinámico en el servidor con soporte para Handlebars.</w:t>
+      </w:r>
+    </w:p>
+    <w:p>
+      <w:pPr>
+        <w:pStyle w:val="NormaAPA"/>
+      </w:pPr>
+      <w:r>
+        <w:t>nodemon: Una herramienta que reinicia automáticamente la aplicación cuando se detectan cambios en el código fuente.</w:t>
+      </w:r>
+    </w:p>
+    <w:p>
+      <w:pPr>
+        <w:pStyle w:val="NormaAPA"/>
+      </w:pPr>
+      <w:r>
+        <w:t>npm-check-updates: Una herramienta para actualizar las dependencias del proyecto a sus últimas versiones compatibles.</w:t>
       </w:r>
     </w:p>
     <w:p>
@@ -822,6 +563,9 @@
         <w:jc w:val="center"/>
       </w:pPr>
       <w:r>
+        <w:rPr>
+          <w:noProof/>
+        </w:rPr>
         <w:drawing>
           <wp:inline distT="0" distB="0" distL="0" distR="0" wp14:anchorId="6F034D3D" wp14:editId="772610DA">
             <wp:extent cx="4760774" cy="4853940"/>
@@ -877,35 +621,14 @@
         </w:numPr>
       </w:pPr>
       <w:r>
-        <w:t xml:space="preserve">Antes de instalar requerirás los siguientes programas y componentes: Visual Studio </w:t>
-      </w:r>
-      <w:proofErr w:type="spellStart"/>
-      <w:r>
-        <w:t>Code</w:t>
-      </w:r>
-      <w:proofErr w:type="spellEnd"/>
-      <w:r>
-        <w:t xml:space="preserve">, </w:t>
-      </w:r>
-      <w:proofErr w:type="spellStart"/>
-      <w:r>
-        <w:t>Node</w:t>
-      </w:r>
-      <w:proofErr w:type="spellEnd"/>
-      <w:r>
-        <w:t xml:space="preserve"> JS, MongoDB</w:t>
+        <w:t>Antes de instalar requerirás los siguientes programas y componentes: Visual Studio Code, Node JS, MongoDB</w:t>
       </w:r>
       <w:r>
         <w:t>, MongoDB Server</w:t>
       </w:r>
       <w:r>
-        <w:t xml:space="preserve"> y MongoDB </w:t>
-      </w:r>
-      <w:proofErr w:type="spellStart"/>
-      <w:r>
-        <w:t>Compass</w:t>
-      </w:r>
-      <w:proofErr w:type="spellEnd"/>
+        <w:t xml:space="preserve"> y MongoDB Compass</w:t>
+      </w:r>
     </w:p>
     <w:p>
       <w:pPr>
@@ -927,15 +650,7 @@
         </w:r>
       </w:hyperlink>
       <w:r>
-        <w:t xml:space="preserve"> (El </w:t>
-      </w:r>
-      <w:proofErr w:type="spellStart"/>
-      <w:r>
-        <w:t>front</w:t>
-      </w:r>
-      <w:proofErr w:type="spellEnd"/>
-      <w:r>
-        <w:t xml:space="preserve">) y </w:t>
+        <w:t xml:space="preserve"> (El front) y </w:t>
       </w:r>
       <w:hyperlink r:id="rId11" w:history="1">
         <w:r>
@@ -958,29 +673,8 @@
         <w:t xml:space="preserve">Luego de descargarlos vamos a pasar </w:t>
       </w:r>
       <w:r>
-        <w:t>el contenido de la carpeta de Front-</w:t>
-      </w:r>
-      <w:proofErr w:type="spellStart"/>
-      <w:r>
-        <w:t>End</w:t>
-      </w:r>
-      <w:proofErr w:type="spellEnd"/>
-      <w:r>
-        <w:t xml:space="preserve"> al </w:t>
-      </w:r>
-      <w:proofErr w:type="spellStart"/>
-      <w:r>
-        <w:t>src</w:t>
-      </w:r>
-      <w:proofErr w:type="spellEnd"/>
-      <w:r>
-        <w:t xml:space="preserve"> del Back-</w:t>
-      </w:r>
-      <w:proofErr w:type="spellStart"/>
-      <w:r>
-        <w:t>End</w:t>
-      </w:r>
-      <w:proofErr w:type="spellEnd"/>
+        <w:t>el contenido de la carpeta de Front-End al src del Back-End</w:t>
+      </w:r>
     </w:p>
     <w:p>
       <w:pPr>
@@ -991,15 +685,7 @@
         </w:numPr>
       </w:pPr>
       <w:r>
-        <w:t xml:space="preserve">Lo siguiente es hacer la DB a partir de MongoDB </w:t>
-      </w:r>
-      <w:proofErr w:type="spellStart"/>
-      <w:r>
-        <w:t>Compass</w:t>
-      </w:r>
-      <w:proofErr w:type="spellEnd"/>
-      <w:r>
-        <w:t>, vamos a abrir el programa y conectaremos hacia la siguiente dirección:</w:t>
+        <w:t>Lo siguiente es hacer la DB a partir de MongoDB Compass, vamos a abrir el programa y conectaremos hacia la siguiente dirección:</w:t>
       </w:r>
       <w:r>
         <w:rPr>
@@ -1008,6 +694,9 @@
         <w:t xml:space="preserve"> </w:t>
       </w:r>
       <w:r>
+        <w:rPr>
+          <w:noProof/>
+        </w:rPr>
         <w:drawing>
           <wp:inline distT="0" distB="0" distL="0" distR="0" wp14:anchorId="36495B48" wp14:editId="6100D4CA">
             <wp:extent cx="5943600" cy="3407410"/>
@@ -1066,6 +755,9 @@
         <w:ind w:left="360" w:firstLine="0"/>
       </w:pPr>
       <w:r>
+        <w:rPr>
+          <w:noProof/>
+        </w:rPr>
         <w:lastRenderedPageBreak/>
         <w:drawing>
           <wp:inline distT="0" distB="0" distL="0" distR="0" wp14:anchorId="21CFED26" wp14:editId="73F951D8">
@@ -1113,28 +805,7 @@
         </w:numPr>
       </w:pPr>
       <w:r>
-        <w:t xml:space="preserve">Crearemos las otras dos </w:t>
-      </w:r>
-      <w:proofErr w:type="gramStart"/>
-      <w:r>
-        <w:t>colecciones(</w:t>
-      </w:r>
-      <w:proofErr w:type="spellStart"/>
-      <w:proofErr w:type="gramEnd"/>
-      <w:r>
-        <w:t>answers</w:t>
-      </w:r>
-      <w:proofErr w:type="spellEnd"/>
-      <w:r>
-        <w:t xml:space="preserve"> y </w:t>
-      </w:r>
-      <w:proofErr w:type="spellStart"/>
-      <w:r>
-        <w:t>forms</w:t>
-      </w:r>
-      <w:proofErr w:type="spellEnd"/>
-      <w:r>
-        <w:t>) necesarias con el signo de agregar que se encuentra al lado de la BD</w:t>
+        <w:t>Crearemos las otras dos colecciones(answers y forms) necesarias con el signo de agregar que se encuentra al lado de la BD</w:t>
       </w:r>
       <w:r>
         <w:br/>
@@ -1145,6 +816,9 @@
         <w:pStyle w:val="NormaAPA"/>
       </w:pPr>
       <w:r>
+        <w:rPr>
+          <w:noProof/>
+        </w:rPr>
         <w:drawing>
           <wp:inline distT="0" distB="0" distL="0" distR="0" wp14:anchorId="621A9E3F" wp14:editId="3235BA05">
             <wp:extent cx="2514818" cy="472481"/>
@@ -1182,6 +856,9 @@
         </w:drawing>
       </w:r>
       <w:r>
+        <w:rPr>
+          <w:noProof/>
+        </w:rPr>
         <w:drawing>
           <wp:inline distT="0" distB="0" distL="0" distR="0" wp14:anchorId="7F391A72" wp14:editId="2D5B94FC">
             <wp:extent cx="2614871" cy="1714500"/>
@@ -1240,15 +917,7 @@
         </w:numPr>
       </w:pPr>
       <w:r>
-        <w:t xml:space="preserve">Ahora, abrimos Visual Studio </w:t>
-      </w:r>
-      <w:proofErr w:type="spellStart"/>
-      <w:r>
-        <w:t>Code</w:t>
-      </w:r>
-      <w:proofErr w:type="spellEnd"/>
-      <w:r>
-        <w:t xml:space="preserve"> y seleccionamos en Archivo/Abrir Carpeta, luego de</w:t>
+        <w:t>Ahora, abrimos Visual Studio Code y seleccionamos en Archivo/Abrir Carpeta, luego de</w:t>
       </w:r>
     </w:p>
     <w:p>
@@ -1257,15 +926,7 @@
         <w:ind w:left="360" w:firstLine="0"/>
       </w:pPr>
       <w:r>
-        <w:t xml:space="preserve">esto seleccionan la carpeta de </w:t>
-      </w:r>
-      <w:proofErr w:type="spellStart"/>
-      <w:r>
-        <w:t>App_Backend</w:t>
-      </w:r>
-      <w:proofErr w:type="spellEnd"/>
-      <w:r>
-        <w:t>, de esta manera podrán ver el código del</w:t>
+        <w:t>esto seleccionan la carpeta de App_Backend, de esta manera podrán ver el código del</w:t>
       </w:r>
     </w:p>
     <w:p>
@@ -1284,9 +945,12 @@
         <w:jc w:val="center"/>
       </w:pPr>
       <w:r>
+        <w:rPr>
+          <w:noProof/>
+        </w:rPr>
         <w:lastRenderedPageBreak/>
         <w:drawing>
-          <wp:anchor distT="0" distB="0" distL="114300" distR="114300" simplePos="0" relativeHeight="251658240" behindDoc="0" locked="0" layoutInCell="1" allowOverlap="1" wp14:anchorId="31E71DFD" wp14:editId="5AF01D44">
+          <wp:anchor distT="0" distB="0" distL="114300" distR="114300" simplePos="0" relativeHeight="251658240" behindDoc="0" locked="0" layoutInCell="1" allowOverlap="1" wp14:anchorId="31E71DFD" wp14:editId="3088DDEB">
             <wp:simplePos x="0" y="0"/>
             <wp:positionH relativeFrom="column">
               <wp:posOffset>144780</wp:posOffset>
@@ -1336,6 +1000,9 @@
         </w:drawing>
       </w:r>
       <w:r>
+        <w:rPr>
+          <w:noProof/>
+        </w:rPr>
         <w:drawing>
           <wp:inline distT="0" distB="0" distL="0" distR="0" wp14:anchorId="19807E9C" wp14:editId="117D0C44">
             <wp:extent cx="1136034" cy="1981199"/>
@@ -1400,13 +1067,8 @@
         <w:t>“</w:t>
       </w:r>
       <w:r>
-        <w:t xml:space="preserve">. </w:t>
-      </w:r>
-      <w:proofErr w:type="spellStart"/>
-      <w:r>
-        <w:t>env</w:t>
-      </w:r>
-      <w:proofErr w:type="spellEnd"/>
+        <w:t>. env</w:t>
+      </w:r>
       <w:r>
         <w:t>”,</w:t>
       </w:r>
@@ -1427,21 +1089,7 @@
         <w:pStyle w:val="NormaAPA"/>
       </w:pPr>
       <w:r>
-        <w:t xml:space="preserve">eso simplemente creamos un archivo llamado </w:t>
-      </w:r>
-      <w:r>
-        <w:t xml:space="preserve">“. </w:t>
-      </w:r>
-      <w:proofErr w:type="spellStart"/>
-      <w:r>
-        <w:t>env</w:t>
-      </w:r>
-      <w:proofErr w:type="spellEnd"/>
-      <w:r>
-        <w:t>”</w:t>
-      </w:r>
-      <w:r>
-        <w:t xml:space="preserve"> (se puede realizar con el Icono de</w:t>
+        <w:t>eso simplemente creamos un archivo llamado “. env” (se puede realizar con el Icono de</w:t>
       </w:r>
     </w:p>
     <w:p>
@@ -1457,6 +1105,9 @@
         <w:pStyle w:val="NormaAPA"/>
       </w:pPr>
       <w:r>
+        <w:rPr>
+          <w:noProof/>
+        </w:rPr>
         <w:drawing>
           <wp:anchor distT="0" distB="0" distL="114300" distR="114300" simplePos="0" relativeHeight="251659264" behindDoc="0" locked="0" layoutInCell="1" allowOverlap="1" wp14:anchorId="3B32CB14" wp14:editId="7B4A134E">
             <wp:simplePos x="0" y="0"/>
@@ -1514,6 +1165,9 @@
         </w:drawing>
       </w:r>
       <w:r>
+        <w:rPr>
+          <w:noProof/>
+        </w:rPr>
         <w:drawing>
           <wp:inline distT="0" distB="0" distL="0" distR="0" wp14:anchorId="09A085F8" wp14:editId="53680619">
             <wp:extent cx="2030839" cy="403860"/>
@@ -1571,28 +1225,15 @@
         </w:numPr>
       </w:pPr>
       <w:r>
-        <w:t xml:space="preserve">Lo siguiente es crear una terminal desde Visual Studio </w:t>
-      </w:r>
-      <w:proofErr w:type="spellStart"/>
-      <w:r>
-        <w:t>Code</w:t>
-      </w:r>
-      <w:proofErr w:type="spellEnd"/>
-      <w:r>
-        <w:t>, con las teclas</w:t>
-      </w:r>
-    </w:p>
-    <w:p>
-      <w:pPr>
-        <w:pStyle w:val="NormaAPA"/>
-      </w:pPr>
-      <w:proofErr w:type="spellStart"/>
-      <w:r>
-        <w:t>CTRL+Mayus+Ñ</w:t>
-      </w:r>
-      <w:proofErr w:type="spellEnd"/>
-      <w:r>
-        <w:t xml:space="preserve"> o desde Terminal/Nuevo Terminal</w:t>
+        <w:t>Lo siguiente es crear una terminal desde Visual Studio Code, con las teclas</w:t>
+      </w:r>
+    </w:p>
+    <w:p>
+      <w:pPr>
+        <w:pStyle w:val="NormaAPA"/>
+      </w:pPr>
+      <w:r>
+        <w:t>CTRL+Mayus+Ñ o desde Terminal/Nuevo Terminal</w:t>
       </w:r>
     </w:p>
     <w:p>
@@ -1601,6 +1242,9 @@
         <w:jc w:val="center"/>
       </w:pPr>
       <w:r>
+        <w:rPr>
+          <w:noProof/>
+        </w:rPr>
         <w:drawing>
           <wp:inline distT="0" distB="0" distL="0" distR="0" wp14:anchorId="2EE90D0A" wp14:editId="3DA6067C">
             <wp:extent cx="3071126" cy="845893"/>
@@ -1648,23 +1292,7 @@
       </w:pPr>
       <w:r>
         <w:lastRenderedPageBreak/>
-        <w:t xml:space="preserve">Antes de inicializar el servidor, colocaremos un </w:t>
-      </w:r>
-      <w:proofErr w:type="spellStart"/>
-      <w:r>
-        <w:t>npm</w:t>
-      </w:r>
-      <w:proofErr w:type="spellEnd"/>
-      <w:r>
-        <w:t xml:space="preserve"> </w:t>
-      </w:r>
-      <w:proofErr w:type="spellStart"/>
-      <w:r>
-        <w:t>install</w:t>
-      </w:r>
-      <w:proofErr w:type="spellEnd"/>
-      <w:r>
-        <w:t xml:space="preserve"> en la terminal para instalar todas las dependencias </w:t>
+        <w:t xml:space="preserve">Antes de inicializar el servidor, colocaremos un npm install en la terminal para instalar todas las dependencias </w:t>
       </w:r>
     </w:p>
     <w:p>
@@ -1674,6 +1302,9 @@
         <w:jc w:val="center"/>
       </w:pPr>
       <w:r>
+        <w:rPr>
+          <w:noProof/>
+        </w:rPr>
         <w:drawing>
           <wp:inline distT="0" distB="0" distL="0" distR="0" wp14:anchorId="701A922A" wp14:editId="466642CE">
             <wp:extent cx="4541914" cy="1181202"/>
@@ -1720,23 +1351,7 @@
         </w:numPr>
       </w:pPr>
       <w:r>
-        <w:t xml:space="preserve">Ahora usamos </w:t>
-      </w:r>
-      <w:proofErr w:type="spellStart"/>
-      <w:r>
-        <w:t>npm</w:t>
-      </w:r>
-      <w:proofErr w:type="spellEnd"/>
-      <w:r>
-        <w:t xml:space="preserve"> run </w:t>
-      </w:r>
-      <w:proofErr w:type="spellStart"/>
-      <w:r>
-        <w:t>dev</w:t>
-      </w:r>
-      <w:proofErr w:type="spellEnd"/>
-      <w:r>
-        <w:t xml:space="preserve"> y si tenemos todo correcto nos saldrá lo siguiente</w:t>
+        <w:t>Ahora usamos npm run dev y si tenemos todo correcto nos saldrá lo siguiente</w:t>
       </w:r>
     </w:p>
     <w:p>
@@ -1746,6 +1361,9 @@
         <w:jc w:val="center"/>
       </w:pPr>
       <w:r>
+        <w:rPr>
+          <w:noProof/>
+        </w:rPr>
         <w:drawing>
           <wp:inline distT="0" distB="0" distL="0" distR="0" wp14:anchorId="3E24A91A" wp14:editId="1F78154D">
             <wp:extent cx="2171700" cy="440486"/>
@@ -1792,6 +1410,9 @@
         </w:numPr>
       </w:pPr>
       <w:r>
+        <w:rPr>
+          <w:noProof/>
+        </w:rPr>
         <w:drawing>
           <wp:anchor distT="0" distB="0" distL="114300" distR="114300" simplePos="0" relativeHeight="251660288" behindDoc="0" locked="0" layoutInCell="1" allowOverlap="1" wp14:anchorId="11DA703B" wp14:editId="5B86326A">
             <wp:simplePos x="0" y="0"/>
@@ -1849,15 +1470,7 @@
         <w:t>vamos a localhost:3000</w:t>
       </w:r>
       <w:r>
-        <w:t xml:space="preserve"> podremos ver la </w:t>
-      </w:r>
-      <w:proofErr w:type="spellStart"/>
-      <w:r>
-        <w:t>landing</w:t>
-      </w:r>
-      <w:proofErr w:type="spellEnd"/>
-      <w:r>
-        <w:t xml:space="preserve"> page</w:t>
+        <w:t xml:space="preserve"> podremos ver la landing page</w:t>
       </w:r>
     </w:p>
     <w:p>
@@ -5932,6 +5545,7 @@
   <w:style w:type="character" w:default="1" w:styleId="Fuentedeprrafopredeter">
     <w:name w:val="Default Paragraph Font"/>
     <w:uiPriority w:val="1"/>
+    <w:semiHidden/>
     <w:unhideWhenUsed/>
   </w:style>
   <w:style w:type="table" w:default="1" w:styleId="Tablanormal">

</xml_diff>